<commit_message>
formulier gemaakt en gekoppeld
</commit_message>
<xml_diff>
--- a/Editors.docx
+++ b/Editors.docx
@@ -8,6 +8,13 @@
           <w:lang w:val="nl-NL"/>
         </w:rPr>
       </w:pPr>
+    </w:p>
+    <w:p>
+      <w:pPr>
+        <w:rPr>
+          <w:lang w:val="nl-NL"/>
+        </w:rPr>
+      </w:pPr>
       <w:r>
         <w:rPr>
           <w:lang w:val="nl-NL"/>
@@ -32,33 +39,2263 @@
         <w:rPr>
           <w:lang w:val="nl-NL"/>
         </w:rPr>
-        <w:t xml:space="preserve">Op dit moment maak ik gebruik van Visual Studio Code. Deze code editor gebruik ik al sinds het begin van de opleiding. Deze editor werd aangeboden als code editor en daar hebben we verder geen research naar gedaan. Dus ik vroeg mij wel af welke andere editors er zijn en wellicht dat ik </w:t>
-      </w:r>
-      <w:r>
-        <w:rPr>
-          <w:lang w:val="nl-NL"/>
-        </w:rPr>
-        <w:t xml:space="preserve">na dit onderzoek over zal stappen naar een andere editor. </w:t>
-      </w:r>
-    </w:p>
-    <w:p>
-      <w:pPr>
-        <w:rPr>
-          <w:lang w:val="nl-NL"/>
-        </w:rPr>
-      </w:pPr>
-    </w:p>
-    <w:p>
-      <w:pPr>
-        <w:rPr>
-          <w:lang w:val="nl-NL"/>
-        </w:rPr>
-      </w:pPr>
-      <w:r>
-        <w:rPr>
-          <w:lang w:val="nl-NL"/>
-        </w:rPr>
-        <w:t xml:space="preserve">Ik </w:t>
+        <w:t>Ik gebruik sinds het begin van deze opleiding deze text editor. Ik heb deze puur gedownload omdat het de text editor was die we moesten downloaden voor internetstandaarden. Ik heb dus mijzelf nooit verder in andere text editors verdiept. Verder heb</w:t>
+      </w:r>
+      <w:r>
+        <w:rPr>
+          <w:lang w:val="nl-NL"/>
+        </w:rPr>
+        <w:t xml:space="preserve"> ik alleen de basics van Visual studio code gebruikt zoals het schrijven van code, het aanmaken van folders en files en twee </w:t>
+      </w:r>
+      <w:proofErr w:type="spellStart"/>
+      <w:r>
+        <w:rPr>
+          <w:lang w:val="nl-NL"/>
+        </w:rPr>
+        <w:t>extensions</w:t>
+      </w:r>
+      <w:proofErr w:type="spellEnd"/>
+      <w:r>
+        <w:rPr>
+          <w:lang w:val="nl-NL"/>
+        </w:rPr>
+        <w:t xml:space="preserve">. </w:t>
+      </w:r>
+    </w:p>
+    <w:p>
+      <w:pPr>
+        <w:rPr>
+          <w:lang w:val="nl-NL"/>
+        </w:rPr>
+      </w:pPr>
+    </w:p>
+    <w:p>
+      <w:pPr>
+        <w:rPr>
+          <w:lang w:val="nl-NL"/>
+        </w:rPr>
+      </w:pPr>
+      <w:r>
+        <w:rPr>
+          <w:lang w:val="nl-NL"/>
+        </w:rPr>
+        <w:t xml:space="preserve">Voor dit onderzoek wil ik mij meer gaan verdiepen in Visual Studio Code en twee andere text editors om zo te kijken wat er allemaal mogelijk is om te gebruiken. Wellicht stap ik na dit onderzoek over naar een andere text editor. </w:t>
+      </w:r>
+    </w:p>
+    <w:p>
+      <w:pPr>
+        <w:rPr>
+          <w:lang w:val="nl-NL"/>
+        </w:rPr>
+      </w:pPr>
+    </w:p>
+    <w:p>
+      <w:pPr>
+        <w:rPr>
+          <w:lang w:val="nl-NL"/>
+        </w:rPr>
+      </w:pPr>
+      <w:r>
+        <w:rPr>
+          <w:lang w:val="nl-NL"/>
+        </w:rPr>
+        <w:t xml:space="preserve">De twee </w:t>
+      </w:r>
+      <w:r>
+        <w:rPr>
+          <w:lang w:val="nl-NL"/>
+        </w:rPr>
+        <w:t xml:space="preserve">text </w:t>
+      </w:r>
+      <w:r>
+        <w:rPr>
+          <w:lang w:val="nl-NL"/>
+        </w:rPr>
+        <w:t xml:space="preserve">editors waar ik ook zal naar kijken zijn: Atom en </w:t>
+      </w:r>
+      <w:proofErr w:type="spellStart"/>
+      <w:r>
+        <w:rPr>
+          <w:lang w:val="nl-NL"/>
+        </w:rPr>
+        <w:t>Sublime</w:t>
+      </w:r>
+      <w:proofErr w:type="spellEnd"/>
+      <w:r>
+        <w:rPr>
+          <w:lang w:val="nl-NL"/>
+        </w:rPr>
+        <w:t xml:space="preserve"> text. Dit zijn twee editors die ik vaak terug zag komen bij artikelen over verschillende text editors en hoog </w:t>
+      </w:r>
+      <w:r>
+        <w:rPr>
+          <w:lang w:val="nl-NL"/>
+        </w:rPr>
+        <w:t xml:space="preserve">geplaatst </w:t>
+      </w:r>
+      <w:r>
+        <w:rPr>
+          <w:lang w:val="nl-NL"/>
+        </w:rPr>
+        <w:t xml:space="preserve">werden in de lijst van top 10 beste text editors. </w:t>
+      </w:r>
+    </w:p>
+    <w:p>
+      <w:pPr>
+        <w:rPr>
+          <w:lang w:val="nl-NL"/>
+        </w:rPr>
+      </w:pPr>
+    </w:p>
+    <w:p>
+      <w:pPr>
+        <w:rPr>
+          <w:b/>
+          <w:bCs/>
+          <w:lang w:val="nl-NL"/>
+        </w:rPr>
+      </w:pPr>
+      <w:r>
+        <w:rPr>
+          <w:b/>
+          <w:bCs/>
+          <w:lang w:val="nl-NL"/>
+        </w:rPr>
+        <w:t>Atom</w:t>
+      </w:r>
+    </w:p>
+    <w:p>
+      <w:pPr>
+        <w:rPr>
+          <w:lang w:val="nl-NL"/>
+        </w:rPr>
+      </w:pPr>
+    </w:p>
+    <w:p>
+      <w:pPr>
+        <w:rPr>
+          <w:lang w:val="nl-NL"/>
+        </w:rPr>
+      </w:pPr>
+      <w:r>
+        <w:rPr>
+          <w:lang w:val="nl-NL"/>
+        </w:rPr>
+        <w:t xml:space="preserve">Atom is een open source text editor die op alle </w:t>
+      </w:r>
+      <w:r>
+        <w:rPr>
+          <w:lang w:val="nl-NL"/>
+        </w:rPr>
+        <w:t xml:space="preserve">computers te gebruiken is. </w:t>
+      </w:r>
+      <w:r>
+        <w:rPr>
+          <w:lang w:val="nl-NL"/>
+        </w:rPr>
+        <w:t xml:space="preserve">Het heeft van zichzelf al een </w:t>
+      </w:r>
+      <w:r>
+        <w:rPr>
+          <w:lang w:val="nl-NL"/>
+        </w:rPr>
+        <w:t>GitHub</w:t>
+      </w:r>
+      <w:r>
+        <w:rPr>
+          <w:lang w:val="nl-NL"/>
+        </w:rPr>
+        <w:t xml:space="preserve"> package waardoor het werken in een team veel makkelijker gaat. De </w:t>
+      </w:r>
+      <w:r>
+        <w:rPr>
+          <w:lang w:val="nl-NL"/>
+        </w:rPr>
+        <w:t>lay-out</w:t>
+      </w:r>
+      <w:r>
+        <w:rPr>
+          <w:lang w:val="nl-NL"/>
+        </w:rPr>
+        <w:t xml:space="preserve"> van de text editor is overzichtelijk en dus duidelijk om te gebruiken. Je</w:t>
+      </w:r>
+      <w:r>
+        <w:rPr>
+          <w:lang w:val="nl-NL"/>
+        </w:rPr>
+        <w:t xml:space="preserve"> hebt een overzichtelijk en duidelijk mappen structuur die links te vinden is van het scherm. Op het eerste gezicht vind ik deze text editor als een fijne en bruikbare text editor </w:t>
+      </w:r>
+      <w:r>
+        <w:rPr>
+          <w:lang w:val="nl-NL"/>
+        </w:rPr>
+        <w:t>eruitzien</w:t>
+      </w:r>
+      <w:r>
+        <w:rPr>
+          <w:lang w:val="nl-NL"/>
+        </w:rPr>
+        <w:t xml:space="preserve">.  </w:t>
+      </w:r>
+    </w:p>
+    <w:p>
+      <w:pPr>
+        <w:rPr>
+          <w:lang w:val="nl-NL"/>
+        </w:rPr>
+      </w:pPr>
+    </w:p>
+    <w:p>
+      <w:pPr>
+        <w:rPr>
+          <w:lang w:val="nl-NL"/>
+        </w:rPr>
+      </w:pPr>
+      <w:r>
+        <w:rPr>
+          <w:lang w:val="nl-NL"/>
+        </w:rPr>
+        <w:t xml:space="preserve">De features en tools die Atom aanbiedt: </w:t>
+      </w:r>
+    </w:p>
+    <w:p>
+      <w:pPr>
+        <w:rPr>
+          <w:lang w:val="nl-NL"/>
+        </w:rPr>
+      </w:pPr>
+    </w:p>
+    <w:p>
+      <w:pPr>
+        <w:pStyle w:val="ListParagraph"/>
+        <w:numPr>
+          <w:ilvl w:val="0"/>
+          <w:numId w:val="2"/>
+        </w:numPr>
+        <w:rPr>
+          <w:lang w:val="nl-NL"/>
+        </w:rPr>
+      </w:pPr>
+      <w:r>
+        <w:rPr>
+          <w:lang w:val="nl-NL"/>
+        </w:rPr>
+        <w:t xml:space="preserve">Atom heeft een ruim assortiment van </w:t>
+      </w:r>
+      <w:proofErr w:type="spellStart"/>
+      <w:r>
+        <w:rPr>
+          <w:lang w:val="nl-NL"/>
+        </w:rPr>
+        <w:t>themes</w:t>
+      </w:r>
+      <w:proofErr w:type="spellEnd"/>
+      <w:r>
+        <w:rPr>
+          <w:lang w:val="nl-NL"/>
+        </w:rPr>
+        <w:t xml:space="preserve"> </w:t>
+      </w:r>
+      <w:r>
+        <w:rPr>
+          <w:lang w:val="nl-NL"/>
+        </w:rPr>
+        <w:t xml:space="preserve">en </w:t>
+      </w:r>
+      <w:proofErr w:type="spellStart"/>
+      <w:r>
+        <w:rPr>
+          <w:lang w:val="nl-NL"/>
+        </w:rPr>
+        <w:t>extentions</w:t>
+      </w:r>
+      <w:proofErr w:type="spellEnd"/>
+      <w:r>
+        <w:rPr>
+          <w:lang w:val="nl-NL"/>
+        </w:rPr>
+        <w:t xml:space="preserve"> </w:t>
+      </w:r>
+      <w:r>
+        <w:rPr>
+          <w:lang w:val="nl-NL"/>
+        </w:rPr>
+        <w:t>die je kan downloaden</w:t>
+      </w:r>
+      <w:r>
+        <w:rPr>
+          <w:lang w:val="nl-NL"/>
+        </w:rPr>
+        <w:t xml:space="preserve"> via hun site of in de setting</w:t>
+      </w:r>
+      <w:r>
+        <w:rPr>
+          <w:lang w:val="nl-NL"/>
+        </w:rPr>
+        <w:t>’</w:t>
+      </w:r>
+      <w:r>
+        <w:rPr>
+          <w:lang w:val="nl-NL"/>
+        </w:rPr>
+        <w:t xml:space="preserve">s. </w:t>
+      </w:r>
+    </w:p>
+    <w:p>
+      <w:pPr>
+        <w:pStyle w:val="ListParagraph"/>
+        <w:numPr>
+          <w:ilvl w:val="0"/>
+          <w:numId w:val="2"/>
+        </w:numPr>
+        <w:rPr>
+          <w:lang w:val="nl-NL"/>
+        </w:rPr>
+      </w:pPr>
+      <w:r>
+        <w:rPr>
+          <w:lang w:val="nl-NL"/>
+        </w:rPr>
+        <w:t xml:space="preserve">Er kunnen meerdere schermen geopend worden om zo gemakkelijk codes te checken of aan meerdere codes te gelijk te werken. </w:t>
+      </w:r>
+    </w:p>
+    <w:p>
+      <w:pPr>
+        <w:pStyle w:val="ListParagraph"/>
+        <w:numPr>
+          <w:ilvl w:val="0"/>
+          <w:numId w:val="2"/>
+        </w:numPr>
+        <w:rPr>
+          <w:lang w:val="nl-NL"/>
+        </w:rPr>
+      </w:pPr>
+      <w:r>
+        <w:rPr>
+          <w:lang w:val="nl-NL"/>
+        </w:rPr>
+        <w:t xml:space="preserve">Er wordt gebruik gemaakt van smart autocompletion waardoor het typen van code heel snel en gemakkelijk gaat. </w:t>
+      </w:r>
+    </w:p>
+    <w:p>
+      <w:pPr>
+        <w:pStyle w:val="ListParagraph"/>
+        <w:numPr>
+          <w:ilvl w:val="0"/>
+          <w:numId w:val="2"/>
+        </w:numPr>
+        <w:rPr>
+          <w:lang w:val="nl-NL"/>
+        </w:rPr>
+      </w:pPr>
+      <w:r>
+        <w:rPr>
+          <w:lang w:val="nl-NL"/>
+        </w:rPr>
+        <w:t>Het font</w:t>
+      </w:r>
+      <w:r>
+        <w:rPr>
+          <w:lang w:val="nl-NL"/>
+        </w:rPr>
+        <w:t xml:space="preserve"> in de editor is aan te passen om </w:t>
+      </w:r>
+      <w:r>
+        <w:rPr>
+          <w:lang w:val="nl-NL"/>
+        </w:rPr>
+        <w:t>het font</w:t>
+      </w:r>
+      <w:r>
+        <w:rPr>
+          <w:lang w:val="nl-NL"/>
+        </w:rPr>
+        <w:t xml:space="preserve"> te downloaden en het te selecteren in de setting</w:t>
+      </w:r>
+      <w:r>
+        <w:rPr>
+          <w:lang w:val="nl-NL"/>
+        </w:rPr>
+        <w:t>’</w:t>
+      </w:r>
+      <w:r>
+        <w:rPr>
+          <w:lang w:val="nl-NL"/>
+        </w:rPr>
+        <w:t xml:space="preserve">s van de editor. </w:t>
+      </w:r>
+    </w:p>
+    <w:p>
+      <w:pPr>
+        <w:pStyle w:val="ListParagraph"/>
+        <w:numPr>
+          <w:ilvl w:val="0"/>
+          <w:numId w:val="2"/>
+        </w:numPr>
+        <w:rPr>
+          <w:lang w:val="nl-NL"/>
+        </w:rPr>
+      </w:pPr>
+      <w:r>
+        <w:rPr>
+          <w:lang w:val="nl-NL"/>
+        </w:rPr>
+        <w:t>Je in de setting</w:t>
+      </w:r>
+      <w:r>
+        <w:rPr>
+          <w:lang w:val="nl-NL"/>
+        </w:rPr>
+        <w:t>’</w:t>
+      </w:r>
+      <w:r>
+        <w:rPr>
+          <w:lang w:val="nl-NL"/>
+        </w:rPr>
+        <w:t>s de toetsen van je shortcuts aanpassen naar je eigen voorkeur.</w:t>
+      </w:r>
+    </w:p>
+    <w:p>
+      <w:pPr>
+        <w:pStyle w:val="ListParagraph"/>
+        <w:numPr>
+          <w:ilvl w:val="0"/>
+          <w:numId w:val="2"/>
+        </w:numPr>
+        <w:rPr>
+          <w:lang w:val="nl-NL"/>
+        </w:rPr>
+      </w:pPr>
+    </w:p>
+    <w:p>
+      <w:pPr>
+        <w:rPr>
+          <w:lang w:val="nl-NL"/>
+        </w:rPr>
+      </w:pPr>
+    </w:p>
+    <w:p>
+      <w:pPr>
+        <w:rPr>
+          <w:lang w:val="nl-NL"/>
+        </w:rPr>
+      </w:pPr>
+      <w:r>
+        <w:rPr>
+          <w:lang w:val="nl-NL"/>
+        </w:rPr>
+        <w:t>Bronnen:</w:t>
+      </w:r>
+    </w:p>
+    <w:p>
+      <w:pPr>
+        <w:rPr>
+          <w:lang w:val="nl-NL"/>
+        </w:rPr>
+      </w:pPr>
+      <w:hyperlink r:id="rId5" w:history="1">
+        <w:r>
+          <w:rPr>
+            <w:rStyle w:val="Hyperlink"/>
+            <w:lang w:val="nl-NL"/>
+          </w:rPr>
+          <w:t>https://www.spec-india.com/blog/atom-themes</w:t>
+        </w:r>
+      </w:hyperlink>
+    </w:p>
+    <w:p>
+      <w:pPr>
+        <w:rPr>
+          <w:lang w:val="nl-NL"/>
+        </w:rPr>
+      </w:pPr>
+      <w:proofErr w:type="gramStart"/>
+      <w:r>
+        <w:rPr>
+          <w:lang w:val="nl-NL"/>
+        </w:rPr>
+        <w:t>https://www.tabnine.com/blog/best-atom-packages/?utm_term=&amp;utm_source=google.com&amp;utm_medium=cpc&amp;utm_campaign=14293437790&amp;utm_content=&amp;gclid=CjwKCAiAjoeRBhAJEiwAYY3nDIYnpOva1dPhul8Quv1e4zyVqtojdbodX7C4B3394xPEDiEKHn0nAxoCwo4QAvD_BwE</w:t>
+      </w:r>
+      <w:proofErr w:type="gramEnd"/>
+    </w:p>
+    <w:p>
+      <w:pPr>
+        <w:rPr>
+          <w:lang w:val="nl-NL"/>
+        </w:rPr>
+      </w:pPr>
+    </w:p>
+    <w:p>
+      <w:pPr>
+        <w:rPr>
+          <w:lang w:val="nl-NL"/>
+        </w:rPr>
+      </w:pPr>
+    </w:p>
+    <w:p>
+      <w:pPr>
+        <w:rPr>
+          <w:lang w:val="nl-NL"/>
+        </w:rPr>
+      </w:pPr>
+    </w:p>
+    <w:p>
+      <w:pPr>
+        <w:rPr>
+          <w:lang w:val="nl-NL"/>
+        </w:rPr>
+      </w:pPr>
+    </w:p>
+    <w:p>
+      <w:pPr>
+        <w:rPr>
+          <w:lang w:val="nl-NL"/>
+        </w:rPr>
+      </w:pPr>
+      <w:proofErr w:type="spellStart"/>
+      <w:r>
+        <w:rPr>
+          <w:lang w:val="nl-NL"/>
+        </w:rPr>
+        <w:t>Sublime</w:t>
+      </w:r>
+      <w:proofErr w:type="spellEnd"/>
+      <w:r>
+        <w:rPr>
+          <w:lang w:val="nl-NL"/>
+        </w:rPr>
+        <w:t xml:space="preserve"> te</w:t>
+      </w:r>
+      <w:r>
+        <w:rPr>
+          <w:lang w:val="nl-NL"/>
+        </w:rPr>
+        <w:t xml:space="preserve">xt </w:t>
+      </w:r>
+      <w:r>
+        <w:rPr>
+          <w:lang w:val="nl-NL"/>
+        </w:rPr>
+        <w:t xml:space="preserve"> </w:t>
+      </w:r>
+    </w:p>
+    <w:p>
+      <w:pPr>
+        <w:rPr>
+          <w:lang w:val="nl-NL"/>
+        </w:rPr>
+      </w:pPr>
+    </w:p>
+    <w:p>
+      <w:pPr>
+        <w:rPr>
+          <w:lang w:val="nl-NL"/>
+        </w:rPr>
+      </w:pPr>
+      <w:proofErr w:type="spellStart"/>
+      <w:r>
+        <w:rPr>
+          <w:lang w:val="nl-NL"/>
+        </w:rPr>
+        <w:t>Sublime</w:t>
+      </w:r>
+      <w:proofErr w:type="spellEnd"/>
+      <w:r>
+        <w:rPr>
+          <w:lang w:val="nl-NL"/>
+        </w:rPr>
+        <w:t xml:space="preserve"> text is een text editor waar je voor moet betalen om het continue te kunnen gebruiken. </w:t>
+      </w:r>
+      <w:r>
+        <w:rPr>
+          <w:lang w:val="nl-NL"/>
+        </w:rPr>
+        <w:t xml:space="preserve">Wat wel een voordeel is dat je je account op elke computer kan gebruiken die je wilt. </w:t>
+      </w:r>
+      <w:r>
+        <w:rPr>
+          <w:lang w:val="nl-NL"/>
+        </w:rPr>
+        <w:t xml:space="preserve">De lay-out van de editor is erg vergelijkbaar met de lay-out van Atom. Dit is overzichtelijk en goed mee om te werken. </w:t>
+      </w:r>
+    </w:p>
+    <w:p>
+      <w:pPr>
+        <w:rPr>
+          <w:lang w:val="nl-NL"/>
+        </w:rPr>
+      </w:pPr>
+    </w:p>
+    <w:p>
+      <w:pPr>
+        <w:rPr>
+          <w:lang w:val="nl-NL"/>
+        </w:rPr>
+      </w:pPr>
+      <w:r>
+        <w:rPr>
+          <w:lang w:val="nl-NL"/>
+        </w:rPr>
+        <w:t xml:space="preserve">De features die </w:t>
+      </w:r>
+      <w:proofErr w:type="spellStart"/>
+      <w:r>
+        <w:rPr>
+          <w:lang w:val="nl-NL"/>
+        </w:rPr>
+        <w:t>Sublime</w:t>
+      </w:r>
+      <w:proofErr w:type="spellEnd"/>
+      <w:r>
+        <w:rPr>
+          <w:lang w:val="nl-NL"/>
+        </w:rPr>
+        <w:t xml:space="preserve"> text </w:t>
+      </w:r>
+      <w:r>
+        <w:rPr>
+          <w:lang w:val="nl-NL"/>
+        </w:rPr>
+        <w:t>aanbiedt</w:t>
+      </w:r>
+      <w:r>
+        <w:rPr>
+          <w:lang w:val="nl-NL"/>
+        </w:rPr>
+        <w:t xml:space="preserve">: </w:t>
+      </w:r>
+    </w:p>
+    <w:p>
+      <w:pPr>
+        <w:rPr>
+          <w:lang w:val="nl-NL"/>
+        </w:rPr>
+      </w:pPr>
+    </w:p>
+    <w:p>
+      <w:pPr>
+        <w:pStyle w:val="ListParagraph"/>
+        <w:numPr>
+          <w:ilvl w:val="0"/>
+          <w:numId w:val="2"/>
+        </w:numPr>
+        <w:rPr>
+          <w:lang w:val="nl-NL"/>
+        </w:rPr>
+      </w:pPr>
+      <w:r>
+        <w:rPr>
+          <w:lang w:val="nl-NL"/>
+        </w:rPr>
+        <w:t xml:space="preserve">Split editing – je kan twee codes op hetzelfde scherm open laten staan. </w:t>
+      </w:r>
+    </w:p>
+    <w:p>
+      <w:pPr>
+        <w:pStyle w:val="ListParagraph"/>
+        <w:numPr>
+          <w:ilvl w:val="0"/>
+          <w:numId w:val="2"/>
+        </w:numPr>
+        <w:rPr>
+          <w:lang w:val="nl-NL"/>
+        </w:rPr>
+      </w:pPr>
+      <w:r>
+        <w:rPr>
+          <w:lang w:val="nl-NL"/>
+        </w:rPr>
+        <w:t>Auto-</w:t>
+      </w:r>
+      <w:proofErr w:type="spellStart"/>
+      <w:r>
+        <w:rPr>
+          <w:lang w:val="nl-NL"/>
+        </w:rPr>
+        <w:t>completion</w:t>
+      </w:r>
+      <w:proofErr w:type="spellEnd"/>
+      <w:r>
+        <w:rPr>
+          <w:lang w:val="nl-NL"/>
+        </w:rPr>
+        <w:t xml:space="preserve"> – dit helpt de gebruiker met het typen van de code. Dit zorgt voor snelheid en dat er minder snel fouten worden gemaakt. </w:t>
+      </w:r>
+    </w:p>
+    <w:p>
+      <w:pPr>
+        <w:pStyle w:val="ListParagraph"/>
+        <w:numPr>
+          <w:ilvl w:val="0"/>
+          <w:numId w:val="2"/>
+        </w:numPr>
+        <w:rPr>
+          <w:lang w:val="nl-NL"/>
+        </w:rPr>
+      </w:pPr>
+      <w:r>
+        <w:rPr>
+          <w:lang w:val="nl-NL"/>
+        </w:rPr>
+        <w:t xml:space="preserve">Heeft een groot assortiment van verschillende </w:t>
+      </w:r>
+      <w:proofErr w:type="spellStart"/>
+      <w:r>
+        <w:rPr>
+          <w:lang w:val="nl-NL"/>
+        </w:rPr>
+        <w:t>themes</w:t>
+      </w:r>
+      <w:proofErr w:type="spellEnd"/>
+      <w:r>
+        <w:rPr>
+          <w:lang w:val="nl-NL"/>
+        </w:rPr>
+        <w:t xml:space="preserve"> </w:t>
+      </w:r>
+      <w:r>
+        <w:rPr>
+          <w:lang w:val="nl-NL"/>
+        </w:rPr>
+        <w:t xml:space="preserve">die te downloaden zijn in de text editor zelf. </w:t>
+      </w:r>
+    </w:p>
+    <w:p>
+      <w:pPr>
+        <w:pStyle w:val="ListParagraph"/>
+        <w:numPr>
+          <w:ilvl w:val="0"/>
+          <w:numId w:val="2"/>
+        </w:numPr>
+        <w:rPr>
+          <w:lang w:val="nl-NL"/>
+        </w:rPr>
+      </w:pPr>
+      <w:r>
+        <w:rPr>
+          <w:lang w:val="nl-NL"/>
+        </w:rPr>
+        <w:t xml:space="preserve">Er zijn honderden verschillende </w:t>
+      </w:r>
+      <w:proofErr w:type="spellStart"/>
+      <w:r>
+        <w:rPr>
+          <w:lang w:val="nl-NL"/>
+        </w:rPr>
+        <w:t>plugins</w:t>
+      </w:r>
+      <w:proofErr w:type="spellEnd"/>
+      <w:r>
+        <w:rPr>
+          <w:lang w:val="nl-NL"/>
+        </w:rPr>
+        <w:t xml:space="preserve">, zoals package control die de gebruiker de optie geeft om gemakkelijk packages te installeren, downloaden en </w:t>
+      </w:r>
+      <w:r>
+        <w:rPr>
+          <w:lang w:val="nl-NL"/>
+        </w:rPr>
+        <w:t xml:space="preserve">te updaten in </w:t>
+      </w:r>
+      <w:proofErr w:type="spellStart"/>
+      <w:r>
+        <w:rPr>
+          <w:lang w:val="nl-NL"/>
+        </w:rPr>
+        <w:t>Sublime</w:t>
+      </w:r>
+      <w:proofErr w:type="spellEnd"/>
+      <w:r>
+        <w:rPr>
+          <w:lang w:val="nl-NL"/>
+        </w:rPr>
+        <w:t xml:space="preserve"> text.</w:t>
+      </w:r>
+    </w:p>
+    <w:p>
+      <w:pPr>
+        <w:pStyle w:val="ListParagraph"/>
+        <w:numPr>
+          <w:ilvl w:val="0"/>
+          <w:numId w:val="2"/>
+        </w:numPr>
+        <w:rPr>
+          <w:lang w:val="nl-NL"/>
+        </w:rPr>
+      </w:pPr>
+      <w:r>
+        <w:rPr>
+          <w:lang w:val="nl-NL"/>
+        </w:rPr>
+        <w:t xml:space="preserve">Je kan gemakkelijk de kleuren </w:t>
+      </w:r>
+      <w:r>
+        <w:rPr>
+          <w:lang w:val="nl-NL"/>
+        </w:rPr>
+        <w:t xml:space="preserve">kiezen door middel van een </w:t>
+      </w:r>
+      <w:proofErr w:type="spellStart"/>
+      <w:r>
+        <w:rPr>
+          <w:lang w:val="nl-NL"/>
+        </w:rPr>
+        <w:t>colorpicker</w:t>
+      </w:r>
+      <w:proofErr w:type="spellEnd"/>
+      <w:r>
+        <w:rPr>
+          <w:lang w:val="nl-NL"/>
+        </w:rPr>
+        <w:t xml:space="preserve"> </w:t>
+      </w:r>
+    </w:p>
+    <w:p>
+      <w:pPr>
+        <w:pStyle w:val="ListParagraph"/>
+        <w:numPr>
+          <w:ilvl w:val="0"/>
+          <w:numId w:val="2"/>
+        </w:numPr>
+        <w:rPr>
+          <w:lang w:val="nl-NL"/>
+        </w:rPr>
+      </w:pPr>
+      <w:proofErr w:type="spellStart"/>
+      <w:r>
+        <w:rPr>
+          <w:lang w:val="nl-NL"/>
+        </w:rPr>
+        <w:t>Sublime</w:t>
+      </w:r>
+      <w:proofErr w:type="spellEnd"/>
+      <w:r>
+        <w:rPr>
+          <w:lang w:val="nl-NL"/>
+        </w:rPr>
+        <w:t xml:space="preserve"> text werkt ondersteund een CLI om files en projecten te kunnen openen in de editor. </w:t>
+      </w:r>
+    </w:p>
+    <w:p>
+      <w:pPr>
+        <w:rPr>
+          <w:lang w:val="nl-NL"/>
+        </w:rPr>
+      </w:pPr>
+    </w:p>
+    <w:p>
+      <w:pPr>
+        <w:rPr>
+          <w:lang w:val="nl-NL"/>
+        </w:rPr>
+      </w:pPr>
+      <w:r>
+        <w:rPr>
+          <w:lang w:val="nl-NL"/>
+        </w:rPr>
+        <w:t xml:space="preserve">Bronnen: </w:t>
+      </w:r>
+    </w:p>
+    <w:p>
+      <w:pPr>
+        <w:rPr>
+          <w:lang w:val="nl-NL"/>
+        </w:rPr>
+      </w:pPr>
+      <w:r>
+        <w:rPr>
+          <w:lang w:val="nl-NL"/>
+        </w:rPr>
+        <w:fldChar w:fldCharType="begin"/>
+      </w:r>
+      <w:r>
+        <w:rPr>
+          <w:lang w:val="nl-NL"/>
+        </w:rPr>
+        <w:instrText xml:space="preserve"> HYPERLINK "</w:instrText>
+      </w:r>
+      <w:r>
+        <w:rPr>
+          <w:lang w:val="nl-NL"/>
+        </w:rPr>
+        <w:instrText>https://www.youtube.com/watch?v=vq3PSHFGPc4</w:instrText>
+      </w:r>
+      <w:r>
+        <w:rPr>
+          <w:lang w:val="nl-NL"/>
+        </w:rPr>
+        <w:instrText xml:space="preserve">" </w:instrText>
+      </w:r>
+      <w:r>
+        <w:rPr>
+          <w:lang w:val="nl-NL"/>
+        </w:rPr>
+        <w:fldChar w:fldCharType="separate"/>
+      </w:r>
+      <w:r>
+        <w:rPr>
+          <w:rStyle w:val="Hyperlink"/>
+          <w:lang w:val="nl-NL"/>
+        </w:rPr>
+        <w:t>https://www.youtube.com/watch?v=vq3PSHFGPc4</w:t>
+      </w:r>
+      <w:r>
+        <w:rPr>
+          <w:lang w:val="nl-NL"/>
+        </w:rPr>
+        <w:fldChar w:fldCharType="end"/>
+      </w:r>
+    </w:p>
+    <w:p>
+      <w:pPr>
+        <w:rPr>
+          <w:lang w:val="nl-NL"/>
+        </w:rPr>
+      </w:pPr>
+      <w:hyperlink r:id="rId6" w:history="1">
+        <w:r>
+          <w:rPr>
+            <w:rStyle w:val="Hyperlink"/>
+            <w:lang w:val="nl-NL"/>
+          </w:rPr>
+          <w:t>https://www.shopify.com/partners/blog/sublime-text-plugins-2018</w:t>
+        </w:r>
+      </w:hyperlink>
+    </w:p>
+    <w:p>
+      <w:pPr>
+        <w:rPr>
+          <w:lang w:val="nl-NL"/>
+        </w:rPr>
+      </w:pPr>
+      <w:hyperlink r:id="rId7" w:history="1">
+        <w:r>
+          <w:rPr>
+            <w:rStyle w:val="Hyperlink"/>
+            <w:lang w:val="nl-NL"/>
+          </w:rPr>
+          <w:t>https://www.better.dev/best-of-sublime-text-features-plugins-and-settings</w:t>
+        </w:r>
+      </w:hyperlink>
+    </w:p>
+    <w:p>
+      <w:pPr>
+        <w:rPr>
+          <w:lang w:val="nl-NL"/>
+        </w:rPr>
+      </w:pPr>
+      <w:hyperlink r:id="rId8" w:history="1">
+        <w:r>
+          <w:rPr>
+            <w:rStyle w:val="Hyperlink"/>
+            <w:lang w:val="nl-NL"/>
+          </w:rPr>
+          <w:t>https://www.sublimetext.com</w:t>
+        </w:r>
+      </w:hyperlink>
+    </w:p>
+    <w:p>
+      <w:pPr>
+        <w:rPr>
+          <w:lang w:val="nl-NL"/>
+        </w:rPr>
+      </w:pPr>
+      <w:hyperlink r:id="rId9" w:history="1">
+        <w:r>
+          <w:rPr>
+            <w:rStyle w:val="Hyperlink"/>
+            <w:lang w:val="nl-NL"/>
+          </w:rPr>
+          <w:t>https://www.sublimetext.com/docs/command_line.html</w:t>
+        </w:r>
+      </w:hyperlink>
+      <w:r>
+        <w:rPr>
+          <w:lang w:val="nl-NL"/>
+        </w:rPr>
+        <w:t xml:space="preserve"> </w:t>
+      </w:r>
+    </w:p>
+    <w:p>
+      <w:pPr>
+        <w:rPr>
+          <w:lang w:val="nl-NL"/>
+        </w:rPr>
+      </w:pPr>
+    </w:p>
+    <w:p>
+      <w:pPr>
+        <w:rPr>
+          <w:lang w:val="nl-NL"/>
+        </w:rPr>
+      </w:pPr>
+    </w:p>
+    <w:p>
+      <w:pPr>
+        <w:rPr>
+          <w:lang w:val="nl-NL"/>
+        </w:rPr>
+      </w:pPr>
+      <w:r>
+        <w:rPr>
+          <w:lang w:val="nl-NL"/>
+        </w:rPr>
+        <w:t xml:space="preserve">Visual studio Code </w:t>
+      </w:r>
+    </w:p>
+    <w:p>
+      <w:pPr>
+        <w:rPr>
+          <w:lang w:val="nl-NL"/>
+        </w:rPr>
+      </w:pPr>
+    </w:p>
+    <w:p>
+      <w:pPr>
+        <w:rPr>
+          <w:lang w:val="nl-NL"/>
+        </w:rPr>
+      </w:pPr>
+      <w:r>
+        <w:rPr>
+          <w:lang w:val="nl-NL"/>
+        </w:rPr>
+        <w:t xml:space="preserve">Visual studio Code is een editor die beheerd wordt door het bekende bedrijf Microsoft. Het staat bekend als een van de meest geavanceerde text editors te zijn die nu beschikbaar zijn. De editor wordt door 14 miljoen gebruikers als editor gebruikt en behoort zeker tot een van de </w:t>
+      </w:r>
+      <w:r>
+        <w:rPr>
+          <w:lang w:val="nl-NL"/>
+        </w:rPr>
+        <w:t>bekendste</w:t>
+      </w:r>
+      <w:r>
+        <w:rPr>
+          <w:lang w:val="nl-NL"/>
+        </w:rPr>
+        <w:t xml:space="preserve"> editors die op de markt staan. </w:t>
+      </w:r>
+      <w:r>
+        <w:rPr>
+          <w:lang w:val="nl-NL"/>
+        </w:rPr>
+        <w:t xml:space="preserve">Het ondersteund nieuwe </w:t>
+      </w:r>
+      <w:proofErr w:type="gramStart"/>
+      <w:r>
+        <w:rPr>
+          <w:lang w:val="nl-NL"/>
+        </w:rPr>
+        <w:t>programmeer talen</w:t>
+      </w:r>
+      <w:proofErr w:type="gramEnd"/>
+      <w:r>
+        <w:rPr>
+          <w:lang w:val="nl-NL"/>
+        </w:rPr>
+        <w:t xml:space="preserve"> en heeft veel features voor git zoals het maken van pull </w:t>
+      </w:r>
+      <w:proofErr w:type="spellStart"/>
+      <w:r>
+        <w:rPr>
+          <w:lang w:val="nl-NL"/>
+        </w:rPr>
+        <w:t>requests</w:t>
+      </w:r>
+      <w:proofErr w:type="spellEnd"/>
+      <w:r>
+        <w:rPr>
+          <w:lang w:val="nl-NL"/>
+        </w:rPr>
+        <w:t xml:space="preserve">, dat het combineren van deze twee </w:t>
+      </w:r>
+      <w:r>
+        <w:rPr>
+          <w:lang w:val="nl-NL"/>
+        </w:rPr>
+        <w:t>programma’s</w:t>
+      </w:r>
+      <w:r>
+        <w:rPr>
+          <w:lang w:val="nl-NL"/>
+        </w:rPr>
+        <w:t xml:space="preserve"> veel </w:t>
+      </w:r>
+      <w:r>
+        <w:rPr>
+          <w:lang w:val="nl-NL"/>
+        </w:rPr>
+        <w:t>gemakkelijker</w:t>
+      </w:r>
+      <w:r>
+        <w:rPr>
+          <w:lang w:val="nl-NL"/>
+        </w:rPr>
+        <w:t xml:space="preserve"> maakt. </w:t>
+      </w:r>
+    </w:p>
+    <w:p>
+      <w:pPr>
+        <w:rPr>
+          <w:lang w:val="nl-NL"/>
+        </w:rPr>
+      </w:pPr>
+    </w:p>
+    <w:p>
+      <w:pPr>
+        <w:rPr>
+          <w:lang w:val="nl-NL"/>
+        </w:rPr>
+      </w:pPr>
+      <w:r>
+        <w:rPr>
+          <w:lang w:val="nl-NL"/>
+        </w:rPr>
+        <w:t xml:space="preserve">De features die VS Code aanbiedt: </w:t>
+      </w:r>
+    </w:p>
+    <w:p>
+      <w:pPr>
+        <w:pStyle w:val="ListParagraph"/>
+        <w:numPr>
+          <w:ilvl w:val="0"/>
+          <w:numId w:val="2"/>
+        </w:numPr>
+        <w:rPr>
+          <w:lang w:val="nl-NL"/>
+        </w:rPr>
+      </w:pPr>
+      <w:proofErr w:type="gramStart"/>
+      <w:r>
+        <w:rPr>
+          <w:lang w:val="nl-NL"/>
+        </w:rPr>
+        <w:t>VS code</w:t>
+      </w:r>
+      <w:proofErr w:type="gramEnd"/>
+      <w:r>
+        <w:rPr>
+          <w:lang w:val="nl-NL"/>
+        </w:rPr>
+        <w:t xml:space="preserve"> heeft een built-in debugger</w:t>
+      </w:r>
+      <w:r>
+        <w:rPr>
+          <w:lang w:val="nl-NL"/>
+        </w:rPr>
+        <w:t xml:space="preserve"> waardoor het spotten van errores gemakkelijk gaat. </w:t>
+      </w:r>
+    </w:p>
+    <w:p>
+      <w:pPr>
+        <w:pStyle w:val="ListParagraph"/>
+        <w:numPr>
+          <w:ilvl w:val="0"/>
+          <w:numId w:val="2"/>
+        </w:numPr>
+        <w:rPr>
+          <w:lang w:val="nl-NL"/>
+        </w:rPr>
+      </w:pPr>
+      <w:r>
+        <w:rPr>
+          <w:lang w:val="nl-NL"/>
+        </w:rPr>
+        <w:t xml:space="preserve">Maakt gebruik van </w:t>
+      </w:r>
+      <w:r>
+        <w:rPr>
+          <w:lang w:val="nl-NL"/>
+        </w:rPr>
+        <w:t>auto-</w:t>
+      </w:r>
+      <w:proofErr w:type="spellStart"/>
+      <w:r>
+        <w:rPr>
+          <w:lang w:val="nl-NL"/>
+        </w:rPr>
+        <w:t>completion</w:t>
+      </w:r>
+      <w:proofErr w:type="spellEnd"/>
+      <w:r>
+        <w:rPr>
+          <w:lang w:val="nl-NL"/>
+        </w:rPr>
+        <w:t xml:space="preserve"> en split </w:t>
+      </w:r>
+      <w:r>
+        <w:rPr>
+          <w:lang w:val="nl-NL"/>
+        </w:rPr>
+        <w:t>editing</w:t>
+      </w:r>
+      <w:r>
+        <w:rPr>
+          <w:lang w:val="nl-NL"/>
+        </w:rPr>
+        <w:t xml:space="preserve"> </w:t>
+      </w:r>
+    </w:p>
+    <w:p>
+      <w:pPr>
+        <w:pStyle w:val="ListParagraph"/>
+        <w:numPr>
+          <w:ilvl w:val="0"/>
+          <w:numId w:val="2"/>
+        </w:numPr>
+        <w:rPr>
+          <w:lang w:val="nl-NL"/>
+        </w:rPr>
+      </w:pPr>
+      <w:r>
+        <w:rPr>
+          <w:lang w:val="nl-NL"/>
+        </w:rPr>
+        <w:t xml:space="preserve">Kleuren, keyboard shortcuts en andere features zijn gemakkelijk via </w:t>
+      </w:r>
+      <w:r>
+        <w:rPr>
+          <w:lang w:val="nl-NL"/>
+        </w:rPr>
+        <w:t>de instellingen aan</w:t>
+      </w:r>
+      <w:r>
+        <w:rPr>
+          <w:lang w:val="nl-NL"/>
+        </w:rPr>
+        <w:t xml:space="preserve"> te passen naar</w:t>
+      </w:r>
+      <w:r>
+        <w:rPr>
+          <w:lang w:val="nl-NL"/>
+        </w:rPr>
+        <w:t xml:space="preserve"> je eigen voorkeur. </w:t>
+      </w:r>
+    </w:p>
+    <w:p>
+      <w:pPr>
+        <w:pStyle w:val="ListParagraph"/>
+        <w:numPr>
+          <w:ilvl w:val="0"/>
+          <w:numId w:val="2"/>
+        </w:numPr>
+        <w:rPr>
+          <w:lang w:val="nl-NL"/>
+        </w:rPr>
+      </w:pPr>
+      <w:r>
+        <w:rPr>
+          <w:lang w:val="nl-NL"/>
+        </w:rPr>
+        <w:t xml:space="preserve">Er wordt een groot assortiment van </w:t>
+      </w:r>
+      <w:proofErr w:type="spellStart"/>
+      <w:r>
+        <w:rPr>
+          <w:lang w:val="nl-NL"/>
+        </w:rPr>
+        <w:t>extensions</w:t>
+      </w:r>
+      <w:proofErr w:type="spellEnd"/>
+      <w:r>
+        <w:rPr>
+          <w:lang w:val="nl-NL"/>
+        </w:rPr>
+        <w:t xml:space="preserve"> </w:t>
+      </w:r>
+      <w:r>
+        <w:rPr>
+          <w:lang w:val="nl-NL"/>
+        </w:rPr>
+        <w:t xml:space="preserve">aangeboden die links in het menu te vinden zijn. </w:t>
+      </w:r>
+    </w:p>
+    <w:p>
+      <w:pPr>
+        <w:rPr>
+          <w:lang w:val="nl-NL"/>
+        </w:rPr>
+      </w:pPr>
+    </w:p>
+    <w:p>
+      <w:pPr>
+        <w:pStyle w:val="ListParagraph"/>
+        <w:numPr>
+          <w:ilvl w:val="0"/>
+          <w:numId w:val="2"/>
+        </w:numPr>
+        <w:rPr>
+          <w:lang w:val="nl-NL"/>
+        </w:rPr>
+      </w:pPr>
+      <w:r>
+        <w:rPr>
+          <w:lang w:val="nl-NL"/>
+        </w:rPr>
+        <w:t xml:space="preserve">Goede CLI built-in die de gebruiker controle geeft hoe zij/ hij de editor willen </w:t>
+      </w:r>
+      <w:proofErr w:type="spellStart"/>
+      <w:proofErr w:type="gramStart"/>
+      <w:r>
+        <w:rPr>
+          <w:lang w:val="nl-NL"/>
+        </w:rPr>
+        <w:t>launchen</w:t>
+      </w:r>
+      <w:proofErr w:type="spellEnd"/>
+      <w:proofErr w:type="gramEnd"/>
+      <w:r>
+        <w:rPr>
+          <w:lang w:val="nl-NL"/>
+        </w:rPr>
+        <w:t xml:space="preserve">. </w:t>
+      </w:r>
+    </w:p>
+    <w:p>
+      <w:pPr>
+        <w:ind w:left="720"/>
+        <w:rPr>
+          <w:lang w:val="nl-NL"/>
+        </w:rPr>
+      </w:pPr>
+    </w:p>
+    <w:p>
+      <w:pPr>
+        <w:rPr>
+          <w:lang w:val="nl-NL"/>
+        </w:rPr>
+      </w:pPr>
+    </w:p>
+    <w:p>
+      <w:pPr>
+        <w:rPr>
+          <w:lang w:val="nl-NL"/>
+        </w:rPr>
+      </w:pPr>
+      <w:r>
+        <w:rPr>
+          <w:lang w:val="nl-NL"/>
+        </w:rPr>
+        <w:t>Bronnen:</w:t>
+      </w:r>
+    </w:p>
+    <w:p>
+      <w:pPr>
+        <w:rPr>
+          <w:lang w:val="nl-NL"/>
+        </w:rPr>
+      </w:pPr>
+      <w:hyperlink r:id="rId10" w:history="1">
+        <w:r>
+          <w:rPr>
+            <w:rStyle w:val="Hyperlink"/>
+            <w:lang w:val="nl-NL"/>
+          </w:rPr>
+          <w:t>https://code.visualstudio.com/docs/editor/command-line</w:t>
+        </w:r>
+      </w:hyperlink>
+    </w:p>
+    <w:p>
+      <w:pPr>
+        <w:rPr>
+          <w:lang w:val="nl-NL"/>
+        </w:rPr>
+      </w:pPr>
+      <w:hyperlink r:id="rId11" w:history="1">
+        <w:r>
+          <w:rPr>
+            <w:rStyle w:val="Hyperlink"/>
+            <w:lang w:val="nl-NL"/>
+          </w:rPr>
+          <w:t>https://code.visualstudio.com/docs/editor/github</w:t>
+        </w:r>
+      </w:hyperlink>
+    </w:p>
+    <w:p>
+      <w:pPr>
+        <w:rPr>
+          <w:lang w:val="nl-NL"/>
+        </w:rPr>
+      </w:pPr>
+      <w:hyperlink r:id="rId12" w:history="1">
+        <w:r>
+          <w:rPr>
+            <w:rStyle w:val="Hyperlink"/>
+            <w:lang w:val="nl-NL"/>
+          </w:rPr>
+          <w:t>https://blog.bit.ai/text-editors/</w:t>
+        </w:r>
+      </w:hyperlink>
+    </w:p>
+    <w:p>
+      <w:pPr>
+        <w:rPr>
+          <w:lang w:val="nl-NL"/>
+        </w:rPr>
+      </w:pPr>
+      <w:hyperlink r:id="rId13" w:history="1">
+        <w:r>
+          <w:rPr>
+            <w:rStyle w:val="Hyperlink"/>
+            <w:lang w:val="nl-NL"/>
+          </w:rPr>
+          <w:t>https://www.tabnine.com/blog/top-vscode-themes/</w:t>
+        </w:r>
+      </w:hyperlink>
+    </w:p>
+    <w:p>
+      <w:pPr>
+        <w:rPr>
+          <w:lang w:val="nl-NL"/>
+        </w:rPr>
+      </w:pPr>
+    </w:p>
+    <w:p>
+      <w:pPr>
+        <w:rPr>
+          <w:lang w:val="nl-NL"/>
+        </w:rPr>
+      </w:pPr>
+    </w:p>
+    <w:p>
+      <w:pPr>
+        <w:rPr>
+          <w:lang w:val="nl-NL"/>
+        </w:rPr>
+      </w:pPr>
+    </w:p>
+    <w:p>
+      <w:pPr>
+        <w:rPr>
+          <w:lang w:val="nl-NL"/>
+        </w:rPr>
+      </w:pPr>
+    </w:p>
+    <w:p>
+      <w:pPr>
+        <w:rPr>
+          <w:lang w:val="nl-NL"/>
+        </w:rPr>
+      </w:pPr>
+    </w:p>
+    <w:p>
+      <w:pPr>
+        <w:rPr>
+          <w:lang w:val="nl-NL"/>
+        </w:rPr>
+      </w:pPr>
+      <w:r>
+        <w:rPr>
+          <w:lang w:val="nl-NL"/>
+        </w:rPr>
+        <w:t xml:space="preserve">Na deze drie text editors te hebben onderzocht heb ik een beter beeld gekregen. Uit deze drie is denk ik </w:t>
+      </w:r>
+      <w:proofErr w:type="spellStart"/>
+      <w:r>
+        <w:rPr>
+          <w:lang w:val="nl-NL"/>
+        </w:rPr>
+        <w:t>Sublime</w:t>
+      </w:r>
+      <w:proofErr w:type="spellEnd"/>
+      <w:r>
+        <w:rPr>
+          <w:lang w:val="nl-NL"/>
+        </w:rPr>
+        <w:t xml:space="preserve"> text degene die het meest verschilt van de twee. Het grootste verschil dat deze editor heeft is dat het niet gratis is. Dat zou voor mij al een factoor zijn om het niet te halen als er editors zoals </w:t>
+      </w:r>
+      <w:proofErr w:type="gramStart"/>
+      <w:r>
+        <w:rPr>
+          <w:lang w:val="nl-NL"/>
+        </w:rPr>
+        <w:t>VS code</w:t>
+      </w:r>
+      <w:proofErr w:type="gramEnd"/>
+      <w:r>
+        <w:rPr>
+          <w:lang w:val="nl-NL"/>
+        </w:rPr>
+        <w:t xml:space="preserve"> gratis op de markt verkrijgbaar zijn. Daarnaast zijn er veel features die niet al ingebouwd zijn dat geeft de gebruiker wel meer vrijheid om te kiezen wat zij/hij erin </w:t>
+      </w:r>
+      <w:proofErr w:type="gramStart"/>
+      <w:r>
+        <w:rPr>
+          <w:lang w:val="nl-NL"/>
+        </w:rPr>
+        <w:t>wilt</w:t>
+      </w:r>
+      <w:proofErr w:type="gramEnd"/>
+      <w:r>
+        <w:rPr>
+          <w:lang w:val="nl-NL"/>
+        </w:rPr>
+        <w:t xml:space="preserve"> hebben of niet maar zelf zou ik het irritant vinden om het allemaal apart te moeten downloaden. Atom is een editor die </w:t>
+      </w:r>
+      <w:r>
+        <w:rPr>
+          <w:lang w:val="nl-NL"/>
+        </w:rPr>
+        <w:t xml:space="preserve">wellicht een goede back-up editor zou zijn als ik </w:t>
+      </w:r>
+      <w:proofErr w:type="gramStart"/>
+      <w:r>
+        <w:rPr>
+          <w:lang w:val="nl-NL"/>
+        </w:rPr>
+        <w:t>VS code</w:t>
+      </w:r>
+      <w:proofErr w:type="gramEnd"/>
+      <w:r>
+        <w:rPr>
+          <w:lang w:val="nl-NL"/>
+        </w:rPr>
+        <w:t xml:space="preserve"> niet zou kunnen gebruiken. Het is overzichtelijk en geeft veel vrijheid om </w:t>
+      </w:r>
+      <w:proofErr w:type="spellStart"/>
+      <w:r>
+        <w:rPr>
+          <w:lang w:val="nl-NL"/>
+        </w:rPr>
+        <w:t>themes</w:t>
+      </w:r>
+      <w:proofErr w:type="spellEnd"/>
+      <w:r>
+        <w:rPr>
+          <w:lang w:val="nl-NL"/>
+        </w:rPr>
+        <w:t xml:space="preserve"> en </w:t>
+      </w:r>
+      <w:proofErr w:type="spellStart"/>
+      <w:r>
+        <w:rPr>
+          <w:lang w:val="nl-NL"/>
+        </w:rPr>
+        <w:t>extentions</w:t>
+      </w:r>
+      <w:proofErr w:type="spellEnd"/>
+      <w:r>
+        <w:rPr>
+          <w:lang w:val="nl-NL"/>
+        </w:rPr>
+        <w:t xml:space="preserve"> toe te voegen aan je editor. De reden dat ik toch niet zou overstappen van </w:t>
+      </w:r>
+      <w:proofErr w:type="gramStart"/>
+      <w:r>
+        <w:rPr>
+          <w:lang w:val="nl-NL"/>
+        </w:rPr>
+        <w:t>VS code</w:t>
+      </w:r>
+      <w:proofErr w:type="gramEnd"/>
+      <w:r>
+        <w:rPr>
+          <w:lang w:val="nl-NL"/>
+        </w:rPr>
+        <w:t xml:space="preserve"> naar Atom is omdat VS code uit het onderzoek ook blijkt dat het een van de geavanceerde editors is op de markt. Daarnaast werkt iedereen op school met </w:t>
+      </w:r>
+      <w:proofErr w:type="gramStart"/>
+      <w:r>
+        <w:rPr>
+          <w:lang w:val="nl-NL"/>
+        </w:rPr>
+        <w:t>VS code</w:t>
+      </w:r>
+      <w:proofErr w:type="gramEnd"/>
+      <w:r>
+        <w:rPr>
+          <w:lang w:val="nl-NL"/>
+        </w:rPr>
+        <w:t xml:space="preserve"> dus het zou niet slim en onhandig zijn als ik zou overstappen naar een andere editor. </w:t>
+      </w:r>
+    </w:p>
+    <w:p>
+      <w:pPr>
+        <w:rPr>
+          <w:lang w:val="nl-NL"/>
+        </w:rPr>
+      </w:pPr>
+    </w:p>
+    <w:p>
+      <w:pPr>
+        <w:rPr>
+          <w:lang w:val="nl-NL"/>
+        </w:rPr>
+      </w:pPr>
+    </w:p>
+    <w:p>
+      <w:pPr>
+        <w:rPr>
+          <w:lang w:val="nl-NL"/>
+        </w:rPr>
+      </w:pPr>
+    </w:p>
+    <w:p>
+      <w:pPr>
+        <w:rPr>
+          <w:lang w:val="nl-NL"/>
+        </w:rPr>
+      </w:pPr>
+    </w:p>
+    <w:p>
+      <w:pPr>
+        <w:rPr>
+          <w:lang w:val="nl-NL"/>
+        </w:rPr>
+      </w:pPr>
+    </w:p>
+    <w:p>
+      <w:pPr>
+        <w:rPr>
+          <w:lang w:val="nl-NL"/>
+        </w:rPr>
+      </w:pPr>
+    </w:p>
+    <w:p>
+      <w:pPr>
+        <w:rPr>
+          <w:lang w:val="nl-NL"/>
+        </w:rPr>
+      </w:pPr>
+    </w:p>
+    <w:p>
+      <w:pPr>
+        <w:rPr>
+          <w:lang w:val="nl-NL"/>
+        </w:rPr>
+      </w:pPr>
+    </w:p>
+    <w:p>
+      <w:pPr>
+        <w:rPr>
+          <w:lang w:val="nl-NL"/>
+        </w:rPr>
+      </w:pPr>
+    </w:p>
+    <w:p>
+      <w:pPr>
+        <w:rPr>
+          <w:lang w:val="nl-NL"/>
+        </w:rPr>
+      </w:pPr>
+    </w:p>
+    <w:p>
+      <w:pPr>
+        <w:rPr>
+          <w:lang w:val="nl-NL"/>
+        </w:rPr>
+      </w:pPr>
+    </w:p>
+    <w:p>
+      <w:pPr>
+        <w:rPr>
+          <w:lang w:val="nl-NL"/>
+        </w:rPr>
+      </w:pPr>
+    </w:p>
+    <w:p>
+      <w:pPr>
+        <w:rPr>
+          <w:lang w:val="nl-NL"/>
+        </w:rPr>
+      </w:pPr>
+    </w:p>
+    <w:p>
+      <w:pPr>
+        <w:rPr>
+          <w:lang w:val="nl-NL"/>
+        </w:rPr>
+      </w:pPr>
+    </w:p>
+    <w:p>
+      <w:pPr>
+        <w:rPr>
+          <w:lang w:val="nl-NL"/>
+        </w:rPr>
+      </w:pPr>
+    </w:p>
+    <w:p>
+      <w:pPr>
+        <w:rPr>
+          <w:lang w:val="nl-NL"/>
+        </w:rPr>
+      </w:pPr>
+    </w:p>
+    <w:p>
+      <w:pPr>
+        <w:rPr>
+          <w:lang w:val="nl-NL"/>
+        </w:rPr>
+      </w:pPr>
+    </w:p>
+    <w:p>
+      <w:pPr>
+        <w:rPr>
+          <w:lang w:val="nl-NL"/>
+        </w:rPr>
+      </w:pPr>
+    </w:p>
+    <w:p>
+      <w:pPr>
+        <w:rPr>
+          <w:lang w:val="nl-NL"/>
+        </w:rPr>
+      </w:pPr>
+    </w:p>
+    <w:p>
+      <w:pPr>
+        <w:rPr>
+          <w:lang w:val="nl-NL"/>
+        </w:rPr>
+      </w:pPr>
+      <w:r>
+        <w:rPr>
+          <w:lang w:val="nl-NL"/>
+        </w:rPr>
+        <w:lastRenderedPageBreak/>
+        <w:t xml:space="preserve">Linters </w:t>
+      </w:r>
+    </w:p>
+    <w:p>
+      <w:pPr>
+        <w:rPr>
+          <w:lang w:val="nl-NL"/>
+        </w:rPr>
+      </w:pPr>
+    </w:p>
+    <w:p>
+      <w:pPr>
+        <w:rPr>
+          <w:lang w:val="nl-NL"/>
+        </w:rPr>
+      </w:pPr>
+      <w:r>
+        <w:rPr>
+          <w:lang w:val="nl-NL"/>
+        </w:rPr>
+        <w:t xml:space="preserve">Linters worden gebruikt om fouten uit de code te halen. Dit is eigenlijk een </w:t>
+      </w:r>
+      <w:r>
+        <w:rPr>
+          <w:lang w:val="nl-NL"/>
+        </w:rPr>
+        <w:t>vervanging</w:t>
+      </w:r>
+      <w:r>
+        <w:rPr>
+          <w:lang w:val="nl-NL"/>
+        </w:rPr>
+        <w:t xml:space="preserve"> van een </w:t>
+      </w:r>
+      <w:proofErr w:type="spellStart"/>
+      <w:r>
+        <w:rPr>
+          <w:lang w:val="nl-NL"/>
+        </w:rPr>
+        <w:t>val</w:t>
+      </w:r>
+      <w:r>
+        <w:rPr>
+          <w:lang w:val="nl-NL"/>
+        </w:rPr>
+        <w:t>ida</w:t>
+      </w:r>
+      <w:r>
+        <w:rPr>
+          <w:lang w:val="nl-NL"/>
+        </w:rPr>
+        <w:t>tator</w:t>
+      </w:r>
+      <w:proofErr w:type="spellEnd"/>
+      <w:r>
+        <w:rPr>
+          <w:lang w:val="nl-NL"/>
+        </w:rPr>
+        <w:t xml:space="preserve"> die gemakkelijk te vinden is op het internet. Linters scant je code markeert de fouten die er</w:t>
+      </w:r>
+      <w:r>
+        <w:rPr>
+          <w:lang w:val="nl-NL"/>
+        </w:rPr>
+        <w:t xml:space="preserve">in zitten. Hierdoor wordt het verbeteren en het laten werken van je code veel gemakkelijker en bespaart veel tijd. Daarnaast leer je ook van de fouten die je maakt en kan je erop letten dat je ze niet meer maakt. </w:t>
+      </w:r>
+      <w:r>
+        <w:rPr>
+          <w:lang w:val="nl-NL"/>
+        </w:rPr>
+        <w:t xml:space="preserve">Verder let het erop dat je consistent bent je je code wat weer zorgt voor een goede code kwaliteit. Er zijn meerdere linters die worden aangeboden. Ik zal drie behandelen en uiteindelijk 1 eruit kiezen en downloaden. </w:t>
+      </w:r>
+    </w:p>
+    <w:p>
+      <w:pPr>
+        <w:rPr>
+          <w:lang w:val="nl-NL"/>
+        </w:rPr>
+      </w:pPr>
+    </w:p>
+    <w:p>
+      <w:pPr>
+        <w:rPr>
+          <w:lang w:val="nl-NL"/>
+        </w:rPr>
+      </w:pPr>
+      <w:r>
+        <w:rPr>
+          <w:lang w:val="nl-NL"/>
+        </w:rPr>
+        <w:t>Stylelint</w:t>
+      </w:r>
+    </w:p>
+    <w:p>
+      <w:pPr>
+        <w:rPr>
+          <w:lang w:val="nl-NL"/>
+        </w:rPr>
+      </w:pPr>
+    </w:p>
+    <w:p>
+      <w:pPr>
+        <w:rPr>
+          <w:lang w:val="nl-NL"/>
+        </w:rPr>
+      </w:pPr>
+      <w:r>
+        <w:rPr>
+          <w:lang w:val="nl-NL"/>
+        </w:rPr>
+        <w:t xml:space="preserve">De naam zegt het al: deze lint helpt het verbeteren van je CSS. Het checkt je </w:t>
+      </w:r>
+      <w:proofErr w:type="spellStart"/>
+      <w:r>
+        <w:rPr>
+          <w:lang w:val="nl-NL"/>
+        </w:rPr>
+        <w:t>css</w:t>
+      </w:r>
+      <w:proofErr w:type="spellEnd"/>
+      <w:r>
+        <w:rPr>
+          <w:lang w:val="nl-NL"/>
+        </w:rPr>
+        <w:t xml:space="preserve"> om zo </w:t>
+      </w:r>
+      <w:proofErr w:type="spellStart"/>
+      <w:r>
+        <w:rPr>
+          <w:lang w:val="nl-NL"/>
+        </w:rPr>
+        <w:t>errors</w:t>
+      </w:r>
+      <w:proofErr w:type="spellEnd"/>
+      <w:r>
+        <w:rPr>
+          <w:lang w:val="nl-NL"/>
+        </w:rPr>
+        <w:t xml:space="preserve"> te vermijden. Denk hierbij aan </w:t>
+      </w:r>
+      <w:proofErr w:type="spellStart"/>
+      <w:r>
+        <w:rPr>
+          <w:lang w:val="nl-NL"/>
+        </w:rPr>
+        <w:t>overridden</w:t>
+      </w:r>
+      <w:proofErr w:type="spellEnd"/>
+      <w:r>
+        <w:rPr>
+          <w:lang w:val="nl-NL"/>
+        </w:rPr>
+        <w:t xml:space="preserve"> </w:t>
+      </w:r>
+      <w:proofErr w:type="spellStart"/>
+      <w:r>
+        <w:rPr>
+          <w:lang w:val="nl-NL"/>
+        </w:rPr>
+        <w:t>properties</w:t>
+      </w:r>
+      <w:proofErr w:type="spellEnd"/>
+      <w:r>
+        <w:rPr>
+          <w:lang w:val="nl-NL"/>
+        </w:rPr>
+        <w:t xml:space="preserve"> of dubbele </w:t>
+      </w:r>
+      <w:proofErr w:type="spellStart"/>
+      <w:r>
+        <w:rPr>
+          <w:lang w:val="nl-NL"/>
+        </w:rPr>
+        <w:t>selectors</w:t>
+      </w:r>
+      <w:proofErr w:type="spellEnd"/>
+      <w:r>
+        <w:rPr>
+          <w:lang w:val="nl-NL"/>
+        </w:rPr>
+        <w:t xml:space="preserve"> in je code.  </w:t>
+      </w:r>
+    </w:p>
+    <w:p>
+      <w:pPr>
+        <w:rPr>
+          <w:lang w:val="nl-NL"/>
+        </w:rPr>
+      </w:pPr>
+    </w:p>
+    <w:p>
+      <w:pPr>
+        <w:rPr>
+          <w:lang w:val="nl-NL"/>
+        </w:rPr>
+      </w:pPr>
+      <w:r>
+        <w:rPr>
+          <w:lang w:val="nl-NL"/>
+        </w:rPr>
+        <w:t xml:space="preserve">De features die Stylelint bevat: </w:t>
+      </w:r>
+    </w:p>
+    <w:p>
+      <w:pPr>
+        <w:pStyle w:val="ListParagraph"/>
+        <w:numPr>
+          <w:ilvl w:val="0"/>
+          <w:numId w:val="2"/>
+        </w:numPr>
+        <w:rPr>
+          <w:lang w:val="nl-NL"/>
+        </w:rPr>
+      </w:pPr>
+      <w:r>
+        <w:rPr>
+          <w:lang w:val="nl-NL"/>
+        </w:rPr>
+        <w:t>Het ondersteund pluggins die je hebt geïnstalleerd voor je editor.</w:t>
+      </w:r>
+    </w:p>
+    <w:p>
+      <w:pPr>
+        <w:pStyle w:val="ListParagraph"/>
+        <w:numPr>
+          <w:ilvl w:val="0"/>
+          <w:numId w:val="2"/>
+        </w:numPr>
+        <w:rPr>
+          <w:lang w:val="nl-NL"/>
+        </w:rPr>
+      </w:pPr>
+      <w:r>
+        <w:rPr>
+          <w:lang w:val="nl-NL"/>
+        </w:rPr>
+        <w:t xml:space="preserve">Je kan het Stylelint zo aanpassen naar je eigen voorkeur zodat je gemakkelijk naar je eigen wensen te werk kan gaan. </w:t>
+      </w:r>
+    </w:p>
+    <w:p>
+      <w:pPr>
+        <w:pStyle w:val="ListParagraph"/>
+        <w:numPr>
+          <w:ilvl w:val="0"/>
+          <w:numId w:val="2"/>
+        </w:numPr>
+        <w:rPr>
+          <w:lang w:val="nl-NL"/>
+        </w:rPr>
+      </w:pPr>
+      <w:proofErr w:type="spellStart"/>
+      <w:r>
+        <w:rPr>
+          <w:lang w:val="nl-NL"/>
+        </w:rPr>
+        <w:t>Fixed</w:t>
+      </w:r>
+      <w:proofErr w:type="spellEnd"/>
+      <w:r>
+        <w:rPr>
+          <w:lang w:val="nl-NL"/>
+        </w:rPr>
+        <w:t xml:space="preserve"> problemen automatisch waar het mogelijk is.</w:t>
+      </w:r>
+    </w:p>
+    <w:p>
+      <w:pPr>
+        <w:pStyle w:val="ListParagraph"/>
+        <w:numPr>
+          <w:ilvl w:val="0"/>
+          <w:numId w:val="2"/>
+        </w:numPr>
+        <w:rPr>
+          <w:lang w:val="nl-NL"/>
+        </w:rPr>
+      </w:pPr>
+      <w:r>
+        <w:rPr>
+          <w:lang w:val="nl-NL"/>
+        </w:rPr>
+        <w:t xml:space="preserve">Het wordt al gebruikt door Google, GitHub en </w:t>
+      </w:r>
+      <w:proofErr w:type="spellStart"/>
+      <w:r>
+        <w:rPr>
+          <w:lang w:val="nl-NL"/>
+        </w:rPr>
+        <w:t>WordPress</w:t>
+      </w:r>
+      <w:proofErr w:type="spellEnd"/>
+    </w:p>
+    <w:p>
+      <w:pPr>
+        <w:rPr>
+          <w:lang w:val="nl-NL"/>
+        </w:rPr>
+      </w:pPr>
+    </w:p>
+    <w:p>
+      <w:pPr>
+        <w:rPr>
+          <w:lang w:val="nl-NL"/>
+        </w:rPr>
+      </w:pPr>
+    </w:p>
+    <w:p>
+      <w:pPr>
+        <w:rPr>
+          <w:lang w:val="nl-NL"/>
+        </w:rPr>
+      </w:pPr>
+      <w:proofErr w:type="spellStart"/>
+      <w:r>
+        <w:rPr>
+          <w:lang w:val="nl-NL"/>
+        </w:rPr>
+        <w:t>Eslint</w:t>
+      </w:r>
+      <w:proofErr w:type="spellEnd"/>
+      <w:r>
+        <w:rPr>
+          <w:lang w:val="nl-NL"/>
+        </w:rPr>
+        <w:t xml:space="preserve"> </w:t>
+      </w:r>
+    </w:p>
+    <w:p>
+      <w:pPr>
+        <w:rPr>
+          <w:lang w:val="nl-NL"/>
+        </w:rPr>
+      </w:pPr>
+    </w:p>
+    <w:p>
+      <w:pPr>
+        <w:rPr>
+          <w:lang w:val="nl-NL"/>
+        </w:rPr>
+      </w:pPr>
+      <w:proofErr w:type="spellStart"/>
+      <w:r>
+        <w:rPr>
+          <w:lang w:val="nl-NL"/>
+        </w:rPr>
+        <w:t>Eslint</w:t>
+      </w:r>
+      <w:proofErr w:type="spellEnd"/>
+      <w:r>
+        <w:rPr>
+          <w:lang w:val="nl-NL"/>
+        </w:rPr>
+        <w:t xml:space="preserve"> is een </w:t>
+      </w:r>
+      <w:proofErr w:type="spellStart"/>
+      <w:r>
+        <w:rPr>
+          <w:lang w:val="nl-NL"/>
+        </w:rPr>
+        <w:t>linter</w:t>
+      </w:r>
+      <w:proofErr w:type="spellEnd"/>
+      <w:r>
+        <w:rPr>
+          <w:lang w:val="nl-NL"/>
+        </w:rPr>
+        <w:t xml:space="preserve"> die wordt gebruikt voor Javascript-code. De </w:t>
+      </w:r>
+      <w:proofErr w:type="spellStart"/>
+      <w:r>
+        <w:rPr>
+          <w:lang w:val="nl-NL"/>
+        </w:rPr>
+        <w:t>linter</w:t>
+      </w:r>
+      <w:proofErr w:type="spellEnd"/>
+      <w:r>
+        <w:rPr>
+          <w:lang w:val="nl-NL"/>
+        </w:rPr>
+        <w:t xml:space="preserve"> gebruikt een bepaalde regels waardoor fouten en bad </w:t>
+      </w:r>
+      <w:proofErr w:type="spellStart"/>
+      <w:r>
+        <w:rPr>
+          <w:lang w:val="nl-NL"/>
+        </w:rPr>
+        <w:t>practices</w:t>
+      </w:r>
+      <w:proofErr w:type="spellEnd"/>
+      <w:r>
+        <w:rPr>
+          <w:lang w:val="nl-NL"/>
+        </w:rPr>
+        <w:t xml:space="preserve"> uit de code wordt gehaald. Deze regels kun je uiteraard uit en weer aanzetten om zo naar eigen wensen te werk kunnen gaan. </w:t>
+      </w:r>
+    </w:p>
+    <w:p>
+      <w:pPr>
+        <w:rPr>
+          <w:lang w:val="nl-NL"/>
+        </w:rPr>
+      </w:pPr>
+    </w:p>
+    <w:p>
+      <w:pPr>
+        <w:rPr>
+          <w:lang w:val="nl-NL"/>
+        </w:rPr>
+      </w:pPr>
+      <w:r>
+        <w:rPr>
+          <w:lang w:val="nl-NL"/>
+        </w:rPr>
+        <w:t xml:space="preserve">De features die </w:t>
+      </w:r>
+      <w:proofErr w:type="spellStart"/>
+      <w:r>
+        <w:rPr>
+          <w:lang w:val="nl-NL"/>
+        </w:rPr>
+        <w:t>Eslint</w:t>
+      </w:r>
+      <w:proofErr w:type="spellEnd"/>
+      <w:r>
+        <w:rPr>
+          <w:lang w:val="nl-NL"/>
+        </w:rPr>
+        <w:t xml:space="preserve"> bevat:</w:t>
+      </w:r>
+    </w:p>
+    <w:p>
+      <w:pPr>
+        <w:rPr>
+          <w:lang w:val="nl-NL"/>
+        </w:rPr>
+      </w:pPr>
+    </w:p>
+    <w:p>
+      <w:pPr>
+        <w:pStyle w:val="ListParagraph"/>
+        <w:numPr>
+          <w:ilvl w:val="0"/>
+          <w:numId w:val="2"/>
+        </w:numPr>
+        <w:rPr>
+          <w:lang w:val="nl-NL"/>
+        </w:rPr>
+      </w:pPr>
+      <w:r>
+        <w:rPr>
+          <w:lang w:val="nl-NL"/>
+        </w:rPr>
+        <w:t xml:space="preserve">Heeft standaardregels van JS waardoor het spotten van fouten gemakkelijker gaat. </w:t>
+      </w:r>
+    </w:p>
+    <w:p>
+      <w:pPr>
+        <w:pStyle w:val="ListParagraph"/>
+        <w:numPr>
+          <w:ilvl w:val="0"/>
+          <w:numId w:val="2"/>
+        </w:numPr>
+        <w:rPr>
+          <w:lang w:val="nl-NL"/>
+        </w:rPr>
+      </w:pPr>
+      <w:r>
+        <w:rPr>
+          <w:lang w:val="nl-NL"/>
+        </w:rPr>
+        <w:t xml:space="preserve">Jij kan zelf de </w:t>
+      </w:r>
+      <w:proofErr w:type="spellStart"/>
+      <w:r>
+        <w:rPr>
+          <w:lang w:val="nl-NL"/>
+        </w:rPr>
+        <w:t>linter</w:t>
+      </w:r>
+      <w:proofErr w:type="spellEnd"/>
+      <w:r>
+        <w:rPr>
+          <w:lang w:val="nl-NL"/>
+        </w:rPr>
+        <w:t xml:space="preserve"> helemaal aanpassen naar je eigen voorkeur.</w:t>
+      </w:r>
+    </w:p>
+    <w:p>
+      <w:pPr>
+        <w:pStyle w:val="ListParagraph"/>
+        <w:numPr>
+          <w:ilvl w:val="0"/>
+          <w:numId w:val="2"/>
+        </w:numPr>
+        <w:rPr>
+          <w:lang w:val="nl-NL"/>
+        </w:rPr>
+      </w:pPr>
+      <w:r>
+        <w:rPr>
+          <w:lang w:val="nl-NL"/>
+        </w:rPr>
+        <w:t xml:space="preserve">Je hebt de optie om zelf </w:t>
+      </w:r>
+      <w:proofErr w:type="spellStart"/>
+      <w:r>
+        <w:rPr>
+          <w:lang w:val="nl-NL"/>
+        </w:rPr>
+        <w:t>plugins</w:t>
+      </w:r>
+      <w:proofErr w:type="spellEnd"/>
+      <w:r>
+        <w:rPr>
+          <w:lang w:val="nl-NL"/>
+        </w:rPr>
+        <w:t xml:space="preserve"> en regels te schrijven. </w:t>
+      </w:r>
+    </w:p>
+    <w:p>
+      <w:pPr>
+        <w:rPr>
+          <w:lang w:val="nl-NL"/>
+        </w:rPr>
+      </w:pPr>
+    </w:p>
+    <w:p>
+      <w:pPr>
+        <w:rPr>
+          <w:lang w:val="nl-NL"/>
+        </w:rPr>
+      </w:pPr>
+    </w:p>
+    <w:p>
+      <w:pPr>
+        <w:rPr>
+          <w:lang w:val="nl-NL"/>
+        </w:rPr>
+      </w:pPr>
+      <w:r>
+        <w:rPr>
+          <w:lang w:val="nl-NL"/>
+        </w:rPr>
+        <w:t xml:space="preserve"> </w:t>
       </w:r>
     </w:p>
     <w:sectPr>
@@ -69,6 +2306,241 @@
     </w:sectPr>
   </w:body>
 </w:document>
+</file>
+
+<file path=word/numbering.xml><?xml version="1.0" encoding="utf-8"?>
+<w:numbering xmlns:wpc="http://schemas.microsoft.com/office/word/2010/wordprocessingCanvas" xmlns:cx="http://schemas.microsoft.com/office/drawing/2014/chartex" xmlns:cx1="http://schemas.microsoft.com/office/drawing/2015/9/8/chartex" xmlns:cx2="http://schemas.microsoft.com/office/drawing/2015/10/21/chartex" xmlns:cx3="http://schemas.microsoft.com/office/drawing/2016/5/9/chartex" xmlns:cx4="http://schemas.microsoft.com/office/drawing/2016/5/10/chartex" xmlns:cx5="http://schemas.microsoft.com/office/drawing/2016/5/11/chartex" xmlns:cx6="http://schemas.microsoft.com/office/drawing/2016/5/12/chartex" xmlns:cx7="http://schemas.microsoft.com/office/drawing/2016/5/13/chartex" xmlns:cx8="http://schemas.microsoft.com/office/drawing/2016/5/14/chartex" xmlns:mc="http://schemas.openxmlformats.org/markup-compatibility/2006" xmlns:aink="http://schemas.microsoft.com/office/drawing/2016/ink" xmlns:am3d="http://schemas.microsoft.com/office/drawing/2017/model3d" xmlns:o="urn:schemas-microsoft-com:office:office" xmlns:r="http://schemas.openxmlformats.org/officeDocument/2006/relationships" xmlns:m="http://schemas.openxmlformats.org/officeDocument/2006/math" xmlns:v="urn:schemas-microsoft-com:vml" xmlns:wp14="http://schemas.microsoft.com/office/word/2010/wordprocessingDrawing" xmlns:wp="http://schemas.openxmlformats.org/drawingml/2006/wordprocessingDrawing" xmlns:w10="urn:schemas-microsoft-com:office:word" xmlns:w="http://schemas.openxmlformats.org/wordprocessingml/2006/main" xmlns:w14="http://schemas.microsoft.com/office/word/2010/wordml" xmlns:w15="http://schemas.microsoft.com/office/word/2012/wordml" xmlns:w16cex="http://schemas.microsoft.com/office/word/2018/wordml/cex" xmlns:w16cid="http://schemas.microsoft.com/office/word/2016/wordml/cid" xmlns:w16="http://schemas.microsoft.com/office/word/2018/wordml" xmlns:w16sdtdh="http://schemas.microsoft.com/office/word/2020/wordml/sdtdatahash" xmlns:w16se="http://schemas.microsoft.com/office/word/2015/wordml/symex" xmlns:wpg="http://schemas.microsoft.com/office/word/2010/wordprocessingGroup" xmlns:wpi="http://schemas.microsoft.com/office/word/2010/wordprocessingInk" xmlns:wne="http://schemas.microsoft.com/office/word/2006/wordml" xmlns:wps="http://schemas.microsoft.com/office/word/2010/wordprocessingShape" mc:Ignorable="w14 w15 w16se w16cid w16 w16cex w16sdtdh wp14">
+  <w:abstractNum w:abstractNumId="0" w15:restartNumberingAfterBreak="0">
+    <w:nsid w:val="508840F5"/>
+    <w:multiLevelType w:val="hybridMultilevel"/>
+    <w:tmpl w:val="81062C7C"/>
+    <w:lvl w:ilvl="0" w:tplc="0C8842E4">
+      <w:numFmt w:val="bullet"/>
+      <w:lvlText w:val="-"/>
+      <w:lvlJc w:val="left"/>
+      <w:pPr>
+        <w:ind w:left="1080" w:hanging="360"/>
+      </w:pPr>
+      <w:rPr>
+        <w:rFonts w:ascii="Calibri" w:eastAsiaTheme="minorHAnsi" w:hAnsi="Calibri" w:cs="Calibri" w:hint="default"/>
+      </w:rPr>
+    </w:lvl>
+    <w:lvl w:ilvl="1" w:tplc="08090003" w:tentative="1">
+      <w:start w:val="1"/>
+      <w:numFmt w:val="bullet"/>
+      <w:lvlText w:val="o"/>
+      <w:lvlJc w:val="left"/>
+      <w:pPr>
+        <w:ind w:left="1800" w:hanging="360"/>
+      </w:pPr>
+      <w:rPr>
+        <w:rFonts w:ascii="Courier New" w:hAnsi="Courier New" w:cs="Courier New" w:hint="default"/>
+      </w:rPr>
+    </w:lvl>
+    <w:lvl w:ilvl="2" w:tplc="08090005" w:tentative="1">
+      <w:start w:val="1"/>
+      <w:numFmt w:val="bullet"/>
+      <w:lvlText w:val=""/>
+      <w:lvlJc w:val="left"/>
+      <w:pPr>
+        <w:ind w:left="2520" w:hanging="360"/>
+      </w:pPr>
+      <w:rPr>
+        <w:rFonts w:ascii="Wingdings" w:hAnsi="Wingdings" w:hint="default"/>
+      </w:rPr>
+    </w:lvl>
+    <w:lvl w:ilvl="3" w:tplc="08090001" w:tentative="1">
+      <w:start w:val="1"/>
+      <w:numFmt w:val="bullet"/>
+      <w:lvlText w:val=""/>
+      <w:lvlJc w:val="left"/>
+      <w:pPr>
+        <w:ind w:left="3240" w:hanging="360"/>
+      </w:pPr>
+      <w:rPr>
+        <w:rFonts w:ascii="Symbol" w:hAnsi="Symbol" w:hint="default"/>
+      </w:rPr>
+    </w:lvl>
+    <w:lvl w:ilvl="4" w:tplc="08090003" w:tentative="1">
+      <w:start w:val="1"/>
+      <w:numFmt w:val="bullet"/>
+      <w:lvlText w:val="o"/>
+      <w:lvlJc w:val="left"/>
+      <w:pPr>
+        <w:ind w:left="3960" w:hanging="360"/>
+      </w:pPr>
+      <w:rPr>
+        <w:rFonts w:ascii="Courier New" w:hAnsi="Courier New" w:cs="Courier New" w:hint="default"/>
+      </w:rPr>
+    </w:lvl>
+    <w:lvl w:ilvl="5" w:tplc="08090005" w:tentative="1">
+      <w:start w:val="1"/>
+      <w:numFmt w:val="bullet"/>
+      <w:lvlText w:val=""/>
+      <w:lvlJc w:val="left"/>
+      <w:pPr>
+        <w:ind w:left="4680" w:hanging="360"/>
+      </w:pPr>
+      <w:rPr>
+        <w:rFonts w:ascii="Wingdings" w:hAnsi="Wingdings" w:hint="default"/>
+      </w:rPr>
+    </w:lvl>
+    <w:lvl w:ilvl="6" w:tplc="08090001" w:tentative="1">
+      <w:start w:val="1"/>
+      <w:numFmt w:val="bullet"/>
+      <w:lvlText w:val=""/>
+      <w:lvlJc w:val="left"/>
+      <w:pPr>
+        <w:ind w:left="5400" w:hanging="360"/>
+      </w:pPr>
+      <w:rPr>
+        <w:rFonts w:ascii="Symbol" w:hAnsi="Symbol" w:hint="default"/>
+      </w:rPr>
+    </w:lvl>
+    <w:lvl w:ilvl="7" w:tplc="08090003" w:tentative="1">
+      <w:start w:val="1"/>
+      <w:numFmt w:val="bullet"/>
+      <w:lvlText w:val="o"/>
+      <w:lvlJc w:val="left"/>
+      <w:pPr>
+        <w:ind w:left="6120" w:hanging="360"/>
+      </w:pPr>
+      <w:rPr>
+        <w:rFonts w:ascii="Courier New" w:hAnsi="Courier New" w:cs="Courier New" w:hint="default"/>
+      </w:rPr>
+    </w:lvl>
+    <w:lvl w:ilvl="8" w:tplc="08090005" w:tentative="1">
+      <w:start w:val="1"/>
+      <w:numFmt w:val="bullet"/>
+      <w:lvlText w:val=""/>
+      <w:lvlJc w:val="left"/>
+      <w:pPr>
+        <w:ind w:left="6840" w:hanging="360"/>
+      </w:pPr>
+      <w:rPr>
+        <w:rFonts w:ascii="Wingdings" w:hAnsi="Wingdings" w:hint="default"/>
+      </w:rPr>
+    </w:lvl>
+  </w:abstractNum>
+  <w:abstractNum w:abstractNumId="1" w15:restartNumberingAfterBreak="0">
+    <w:nsid w:val="709B4A78"/>
+    <w:multiLevelType w:val="hybridMultilevel"/>
+    <w:tmpl w:val="D396CBF8"/>
+    <w:lvl w:ilvl="0" w:tplc="1DCA45DE">
+      <w:numFmt w:val="bullet"/>
+      <w:lvlText w:val="-"/>
+      <w:lvlJc w:val="left"/>
+      <w:pPr>
+        <w:ind w:left="720" w:hanging="360"/>
+      </w:pPr>
+      <w:rPr>
+        <w:rFonts w:ascii="Calibri" w:eastAsiaTheme="minorHAnsi" w:hAnsi="Calibri" w:cs="Calibri" w:hint="default"/>
+      </w:rPr>
+    </w:lvl>
+    <w:lvl w:ilvl="1" w:tplc="08090003" w:tentative="1">
+      <w:start w:val="1"/>
+      <w:numFmt w:val="bullet"/>
+      <w:lvlText w:val="o"/>
+      <w:lvlJc w:val="left"/>
+      <w:pPr>
+        <w:ind w:left="1440" w:hanging="360"/>
+      </w:pPr>
+      <w:rPr>
+        <w:rFonts w:ascii="Courier New" w:hAnsi="Courier New" w:cs="Courier New" w:hint="default"/>
+      </w:rPr>
+    </w:lvl>
+    <w:lvl w:ilvl="2" w:tplc="08090005" w:tentative="1">
+      <w:start w:val="1"/>
+      <w:numFmt w:val="bullet"/>
+      <w:lvlText w:val=""/>
+      <w:lvlJc w:val="left"/>
+      <w:pPr>
+        <w:ind w:left="2160" w:hanging="360"/>
+      </w:pPr>
+      <w:rPr>
+        <w:rFonts w:ascii="Wingdings" w:hAnsi="Wingdings" w:hint="default"/>
+      </w:rPr>
+    </w:lvl>
+    <w:lvl w:ilvl="3" w:tplc="08090001" w:tentative="1">
+      <w:start w:val="1"/>
+      <w:numFmt w:val="bullet"/>
+      <w:lvlText w:val=""/>
+      <w:lvlJc w:val="left"/>
+      <w:pPr>
+        <w:ind w:left="2880" w:hanging="360"/>
+      </w:pPr>
+      <w:rPr>
+        <w:rFonts w:ascii="Symbol" w:hAnsi="Symbol" w:hint="default"/>
+      </w:rPr>
+    </w:lvl>
+    <w:lvl w:ilvl="4" w:tplc="08090003" w:tentative="1">
+      <w:start w:val="1"/>
+      <w:numFmt w:val="bullet"/>
+      <w:lvlText w:val="o"/>
+      <w:lvlJc w:val="left"/>
+      <w:pPr>
+        <w:ind w:left="3600" w:hanging="360"/>
+      </w:pPr>
+      <w:rPr>
+        <w:rFonts w:ascii="Courier New" w:hAnsi="Courier New" w:cs="Courier New" w:hint="default"/>
+      </w:rPr>
+    </w:lvl>
+    <w:lvl w:ilvl="5" w:tplc="08090005" w:tentative="1">
+      <w:start w:val="1"/>
+      <w:numFmt w:val="bullet"/>
+      <w:lvlText w:val=""/>
+      <w:lvlJc w:val="left"/>
+      <w:pPr>
+        <w:ind w:left="4320" w:hanging="360"/>
+      </w:pPr>
+      <w:rPr>
+        <w:rFonts w:ascii="Wingdings" w:hAnsi="Wingdings" w:hint="default"/>
+      </w:rPr>
+    </w:lvl>
+    <w:lvl w:ilvl="6" w:tplc="08090001" w:tentative="1">
+      <w:start w:val="1"/>
+      <w:numFmt w:val="bullet"/>
+      <w:lvlText w:val=""/>
+      <w:lvlJc w:val="left"/>
+      <w:pPr>
+        <w:ind w:left="5040" w:hanging="360"/>
+      </w:pPr>
+      <w:rPr>
+        <w:rFonts w:ascii="Symbol" w:hAnsi="Symbol" w:hint="default"/>
+      </w:rPr>
+    </w:lvl>
+    <w:lvl w:ilvl="7" w:tplc="08090003" w:tentative="1">
+      <w:start w:val="1"/>
+      <w:numFmt w:val="bullet"/>
+      <w:lvlText w:val="o"/>
+      <w:lvlJc w:val="left"/>
+      <w:pPr>
+        <w:ind w:left="5760" w:hanging="360"/>
+      </w:pPr>
+      <w:rPr>
+        <w:rFonts w:ascii="Courier New" w:hAnsi="Courier New" w:cs="Courier New" w:hint="default"/>
+      </w:rPr>
+    </w:lvl>
+    <w:lvl w:ilvl="8" w:tplc="08090005" w:tentative="1">
+      <w:start w:val="1"/>
+      <w:numFmt w:val="bullet"/>
+      <w:lvlText w:val=""/>
+      <w:lvlJc w:val="left"/>
+      <w:pPr>
+        <w:ind w:left="6480" w:hanging="360"/>
+      </w:pPr>
+      <w:rPr>
+        <w:rFonts w:ascii="Wingdings" w:hAnsi="Wingdings" w:hint="default"/>
+      </w:rPr>
+    </w:lvl>
+  </w:abstractNum>
+  <w:num w:numId="1">
+    <w:abstractNumId w:val="1"/>
+  </w:num>
+  <w:num w:numId="2">
+    <w:abstractNumId w:val="0"/>
+  </w:num>
+</w:numbering>
 </file>
 
 <file path=word/styles.xml><?xml version="1.0" encoding="utf-8"?>
@@ -493,6 +2965,52 @@
     <w:semiHidden/>
     <w:unhideWhenUsed/>
   </w:style>
+  <w:style w:type="paragraph" w:styleId="ListParagraph">
+    <w:name w:val="List Paragraph"/>
+    <w:basedOn w:val="Normal"/>
+    <w:uiPriority w:val="34"/>
+    <w:qFormat/>
+    <w:rsid w:val="00406AF7"/>
+    <w:pPr>
+      <w:ind w:left="720"/>
+      <w:contextualSpacing/>
+    </w:pPr>
+  </w:style>
+  <w:style w:type="character" w:styleId="Hyperlink">
+    <w:name w:val="Hyperlink"/>
+    <w:basedOn w:val="DefaultParagraphFont"/>
+    <w:uiPriority w:val="99"/>
+    <w:unhideWhenUsed/>
+    <w:rsid w:val="004E1535"/>
+    <w:rPr>
+      <w:color w:val="0563C1" w:themeColor="hyperlink"/>
+      <w:u w:val="single"/>
+    </w:rPr>
+  </w:style>
+  <w:style w:type="character" w:styleId="UnresolvedMention">
+    <w:name w:val="Unresolved Mention"/>
+    <w:basedOn w:val="DefaultParagraphFont"/>
+    <w:uiPriority w:val="99"/>
+    <w:semiHidden/>
+    <w:unhideWhenUsed/>
+    <w:rsid w:val="004E1535"/>
+    <w:rPr>
+      <w:color w:val="605E5C"/>
+      <w:shd w:val="clear" w:color="auto" w:fill="E1DFDD"/>
+    </w:rPr>
+  </w:style>
+  <w:style w:type="character" w:styleId="FollowedHyperlink">
+    <w:name w:val="FollowedHyperlink"/>
+    <w:basedOn w:val="DefaultParagraphFont"/>
+    <w:uiPriority w:val="99"/>
+    <w:semiHidden/>
+    <w:unhideWhenUsed/>
+    <w:rsid w:val="00544EDE"/>
+    <w:rPr>
+      <w:color w:val="954F72" w:themeColor="followedHyperlink"/>
+      <w:u w:val="single"/>
+    </w:rPr>
+  </w:style>
 </w:styles>
 </file>
 

</xml_diff>